<commit_message>
Seperated photos for breadboard design, schematic view, components list and added link
</commit_message>
<xml_diff>
--- a/Documentation.docx
+++ b/Documentation.docx
@@ -704,8 +704,116 @@
           <w:szCs w:val="28"/>
           <w:lang w:val="bg-BG"/>
         </w:rPr>
-        <w:t>Описание и скрийншоти на приложението:</w:t>
-      </w:r>
+        <w:t xml:space="preserve">Описание и </w:t>
+      </w:r>
+      <w:proofErr w:type="spellStart"/>
+      <w:r>
+        <w:rPr>
+          <w:sz w:val="28"/>
+          <w:szCs w:val="28"/>
+          <w:lang w:val="bg-BG"/>
+        </w:rPr>
+        <w:t>скрийншоти</w:t>
+      </w:r>
+      <w:proofErr w:type="spellEnd"/>
+      <w:r>
+        <w:rPr>
+          <w:sz w:val="28"/>
+          <w:szCs w:val="28"/>
+          <w:lang w:val="bg-BG"/>
+        </w:rPr>
+        <w:t xml:space="preserve"> на приложението:</w:t>
+      </w:r>
+    </w:p>
+    <w:p>
+      <w:pPr>
+        <w:rPr>
+          <w:sz w:val="28"/>
+          <w:szCs w:val="28"/>
+          <w:lang w:val="en-US"/>
+        </w:rPr>
+      </w:pPr>
+    </w:p>
+    <w:p>
+      <w:pPr>
+        <w:rPr>
+          <w:sz w:val="28"/>
+          <w:szCs w:val="28"/>
+          <w:lang w:val="en-US"/>
+        </w:rPr>
+      </w:pPr>
+    </w:p>
+    <w:p>
+      <w:pPr>
+        <w:rPr>
+          <w:sz w:val="28"/>
+          <w:szCs w:val="28"/>
+          <w:lang w:val="en-US"/>
+        </w:rPr>
+      </w:pPr>
+    </w:p>
+    <w:p>
+      <w:pPr>
+        <w:rPr>
+          <w:sz w:val="28"/>
+          <w:szCs w:val="28"/>
+          <w:lang w:val="en-US"/>
+        </w:rPr>
+      </w:pPr>
+    </w:p>
+    <w:p>
+      <w:pPr>
+        <w:rPr>
+          <w:sz w:val="28"/>
+          <w:szCs w:val="28"/>
+          <w:lang w:val="en-US"/>
+        </w:rPr>
+      </w:pPr>
+    </w:p>
+    <w:p>
+      <w:pPr>
+        <w:rPr>
+          <w:sz w:val="28"/>
+          <w:szCs w:val="28"/>
+          <w:lang w:val="en-US"/>
+        </w:rPr>
+      </w:pPr>
+    </w:p>
+    <w:p>
+      <w:pPr>
+        <w:rPr>
+          <w:sz w:val="28"/>
+          <w:szCs w:val="28"/>
+          <w:lang w:val="en-US"/>
+        </w:rPr>
+      </w:pPr>
+    </w:p>
+    <w:p>
+      <w:pPr>
+        <w:rPr>
+          <w:sz w:val="28"/>
+          <w:szCs w:val="28"/>
+          <w:lang w:val="en-US"/>
+        </w:rPr>
+      </w:pPr>
+    </w:p>
+    <w:p>
+      <w:pPr>
+        <w:rPr>
+          <w:sz w:val="28"/>
+          <w:szCs w:val="28"/>
+          <w:lang w:val="en-US"/>
+        </w:rPr>
+      </w:pPr>
+    </w:p>
+    <w:p>
+      <w:pPr>
+        <w:rPr>
+          <w:sz w:val="28"/>
+          <w:szCs w:val="28"/>
+          <w:lang w:val="en-US"/>
+        </w:rPr>
+      </w:pPr>
     </w:p>
     <w:p>
       <w:pPr>
@@ -722,28 +830,30 @@
       </w:pPr>
       <w:r>
         <w:rPr>
-          <w:sz w:val="28"/>
-          <w:szCs w:val="28"/>
-          <w:lang w:val="en-US"/>
-        </w:rPr>
-        <w:t>Breadboard design:</w:t>
-      </w:r>
-    </w:p>
-    <w:p>
-      <w:pPr>
-        <w:rPr>
-          <w:lang w:val="en-US"/>
-        </w:rPr>
-      </w:pPr>
-      <w:r>
-        <w:rPr>
           <w:noProof/>
           <w:lang w:val="bg-BG"/>
         </w:rPr>
+        <w:lastRenderedPageBreak/>
         <w:drawing>
-          <wp:inline distT="0" distB="0" distL="0" distR="0" wp14:anchorId="0136DB33" wp14:editId="3DE54DE7">
-            <wp:extent cx="4815323" cy="3187065"/>
-            <wp:effectExtent l="0" t="0" r="4445" b="0"/>
+          <wp:anchor distT="0" distB="0" distL="114300" distR="114300" simplePos="0" relativeHeight="251660288" behindDoc="1" locked="0" layoutInCell="1" allowOverlap="1" wp14:anchorId="0136DB33" wp14:editId="3609ED69">
+            <wp:simplePos x="0" y="0"/>
+            <wp:positionH relativeFrom="margin">
+              <wp:align>center</wp:align>
+            </wp:positionH>
+            <wp:positionV relativeFrom="paragraph">
+              <wp:posOffset>453263</wp:posOffset>
+            </wp:positionV>
+            <wp:extent cx="7018020" cy="4645025"/>
+            <wp:effectExtent l="0" t="0" r="0" b="3175"/>
+            <wp:wrapTight wrapText="bothSides">
+              <wp:wrapPolygon edited="0">
+                <wp:start x="0" y="0"/>
+                <wp:lineTo x="0" y="21526"/>
+                <wp:lineTo x="21518" y="21526"/>
+                <wp:lineTo x="21518" y="0"/>
+                <wp:lineTo x="0" y="0"/>
+              </wp:wrapPolygon>
+            </wp:wrapTight>
             <wp:docPr id="1" name="Picture 1" descr="A picture containing text, electronics&#10;&#10;Description automatically generated"/>
             <wp:cNvGraphicFramePr>
               <a:graphicFrameLocks xmlns:a="http://schemas.openxmlformats.org/drawingml/2006/main" noChangeAspect="1"/>
@@ -756,7 +866,13 @@
                     <pic:cNvPicPr/>
                   </pic:nvPicPr>
                   <pic:blipFill>
-                    <a:blip r:embed="rId7"/>
+                    <a:blip r:embed="rId7">
+                      <a:extLst>
+                        <a:ext uri="{28A0092B-C50C-407E-A947-70E740481C1C}">
+                          <a14:useLocalDpi xmlns:a14="http://schemas.microsoft.com/office/drawing/2010/main" val="0"/>
+                        </a:ext>
+                      </a:extLst>
+                    </a:blip>
                     <a:stretch>
                       <a:fillRect/>
                     </a:stretch>
@@ -764,7 +880,7 @@
                   <pic:spPr>
                     <a:xfrm>
                       <a:off x="0" y="0"/>
-                      <a:ext cx="4822114" cy="3191560"/>
+                      <a:ext cx="7018020" cy="4645025"/>
                     </a:xfrm>
                     <a:prstGeom prst="rect">
                       <a:avLst/>
@@ -773,9 +889,114 @@
                 </pic:pic>
               </a:graphicData>
             </a:graphic>
-          </wp:inline>
+            <wp14:sizeRelH relativeFrom="margin">
+              <wp14:pctWidth>0</wp14:pctWidth>
+            </wp14:sizeRelH>
+            <wp14:sizeRelV relativeFrom="margin">
+              <wp14:pctHeight>0</wp14:pctHeight>
+            </wp14:sizeRelV>
+          </wp:anchor>
         </w:drawing>
       </w:r>
+      <w:r>
+        <w:rPr>
+          <w:sz w:val="28"/>
+          <w:szCs w:val="28"/>
+          <w:lang w:val="en-US"/>
+        </w:rPr>
+        <w:t>Breadboard design:</w:t>
+      </w:r>
+    </w:p>
+    <w:p>
+      <w:pPr>
+        <w:rPr>
+          <w:lang w:val="en-US"/>
+        </w:rPr>
+      </w:pPr>
+    </w:p>
+    <w:p>
+      <w:pPr>
+        <w:rPr>
+          <w:lang w:val="en-US"/>
+        </w:rPr>
+      </w:pPr>
+    </w:p>
+    <w:p>
+      <w:pPr>
+        <w:rPr>
+          <w:lang w:val="en-US"/>
+        </w:rPr>
+      </w:pPr>
+    </w:p>
+    <w:p>
+      <w:pPr>
+        <w:rPr>
+          <w:lang w:val="en-US"/>
+        </w:rPr>
+      </w:pPr>
+    </w:p>
+    <w:p>
+      <w:pPr>
+        <w:rPr>
+          <w:lang w:val="en-US"/>
+        </w:rPr>
+      </w:pPr>
+    </w:p>
+    <w:p>
+      <w:pPr>
+        <w:rPr>
+          <w:lang w:val="en-US"/>
+        </w:rPr>
+      </w:pPr>
+    </w:p>
+    <w:p>
+      <w:pPr>
+        <w:rPr>
+          <w:lang w:val="en-US"/>
+        </w:rPr>
+      </w:pPr>
+    </w:p>
+    <w:p>
+      <w:pPr>
+        <w:rPr>
+          <w:lang w:val="en-US"/>
+        </w:rPr>
+      </w:pPr>
+    </w:p>
+    <w:p>
+      <w:pPr>
+        <w:rPr>
+          <w:lang w:val="en-US"/>
+        </w:rPr>
+      </w:pPr>
+    </w:p>
+    <w:p>
+      <w:pPr>
+        <w:rPr>
+          <w:lang w:val="en-US"/>
+        </w:rPr>
+      </w:pPr>
+    </w:p>
+    <w:p>
+      <w:pPr>
+        <w:rPr>
+          <w:lang w:val="en-US"/>
+        </w:rPr>
+      </w:pPr>
+    </w:p>
+    <w:p>
+      <w:pPr>
+        <w:rPr>
+          <w:lang w:val="en-US"/>
+        </w:rPr>
+      </w:pPr>
+    </w:p>
+    <w:p>
+      <w:pPr>
+        <w:rPr>
+          <w:lang w:val="en-US"/>
+        </w:rPr>
+      </w:pPr>
     </w:p>
     <w:p>
       <w:pPr>
@@ -792,29 +1013,29 @@
       </w:pPr>
       <w:r>
         <w:rPr>
-          <w:sz w:val="28"/>
-          <w:szCs w:val="28"/>
-          <w:lang w:val="en-US"/>
-        </w:rPr>
-        <w:lastRenderedPageBreak/>
-        <w:t>Schematic view:</w:t>
-      </w:r>
-    </w:p>
-    <w:p>
-      <w:pPr>
-        <w:rPr>
-          <w:lang w:val="bg-BG"/>
-        </w:rPr>
-      </w:pPr>
-      <w:r>
-        <w:rPr>
           <w:noProof/>
           <w:lang w:val="bg-BG"/>
         </w:rPr>
         <w:drawing>
-          <wp:inline distT="0" distB="0" distL="0" distR="0" wp14:anchorId="4F267515" wp14:editId="11667EF9">
-            <wp:extent cx="5379188" cy="4151630"/>
-            <wp:effectExtent l="0" t="0" r="0" b="1270"/>
+          <wp:anchor distT="0" distB="0" distL="114300" distR="114300" simplePos="0" relativeHeight="251658240" behindDoc="1" locked="0" layoutInCell="1" allowOverlap="1" wp14:anchorId="4F267515" wp14:editId="7677199F">
+            <wp:simplePos x="0" y="0"/>
+            <wp:positionH relativeFrom="margin">
+              <wp:posOffset>-607162</wp:posOffset>
+            </wp:positionH>
+            <wp:positionV relativeFrom="paragraph">
+              <wp:posOffset>299923</wp:posOffset>
+            </wp:positionV>
+            <wp:extent cx="7164070" cy="5530215"/>
+            <wp:effectExtent l="0" t="0" r="0" b="0"/>
+            <wp:wrapTight wrapText="bothSides">
+              <wp:wrapPolygon edited="0">
+                <wp:start x="0" y="0"/>
+                <wp:lineTo x="0" y="21503"/>
+                <wp:lineTo x="21539" y="21503"/>
+                <wp:lineTo x="21539" y="0"/>
+                <wp:lineTo x="0" y="0"/>
+              </wp:wrapPolygon>
+            </wp:wrapTight>
             <wp:docPr id="7" name="Picture 7" descr="Diagram, schematic&#10;&#10;Description automatically generated"/>
             <wp:cNvGraphicFramePr>
               <a:graphicFrameLocks xmlns:a="http://schemas.openxmlformats.org/drawingml/2006/main" noChangeAspect="1"/>
@@ -827,7 +1048,13 @@
                     <pic:cNvPicPr/>
                   </pic:nvPicPr>
                   <pic:blipFill>
-                    <a:blip r:embed="rId8"/>
+                    <a:blip r:embed="rId8">
+                      <a:extLst>
+                        <a:ext uri="{28A0092B-C50C-407E-A947-70E740481C1C}">
+                          <a14:useLocalDpi xmlns:a14="http://schemas.microsoft.com/office/drawing/2010/main" val="0"/>
+                        </a:ext>
+                      </a:extLst>
+                    </a:blip>
                     <a:stretch>
                       <a:fillRect/>
                     </a:stretch>
@@ -835,7 +1062,7 @@
                   <pic:spPr>
                     <a:xfrm>
                       <a:off x="0" y="0"/>
-                      <a:ext cx="5400519" cy="4168093"/>
+                      <a:ext cx="7164070" cy="5530215"/>
                     </a:xfrm>
                     <a:prstGeom prst="rect">
                       <a:avLst/>
@@ -844,9 +1071,111 @@
                 </pic:pic>
               </a:graphicData>
             </a:graphic>
-          </wp:inline>
+            <wp14:sizeRelH relativeFrom="margin">
+              <wp14:pctWidth>0</wp14:pctWidth>
+            </wp14:sizeRelH>
+            <wp14:sizeRelV relativeFrom="margin">
+              <wp14:pctHeight>0</wp14:pctHeight>
+            </wp14:sizeRelV>
+          </wp:anchor>
         </w:drawing>
       </w:r>
+      <w:r>
+        <w:rPr>
+          <w:sz w:val="28"/>
+          <w:szCs w:val="28"/>
+          <w:lang w:val="en-US"/>
+        </w:rPr>
+        <w:t>Schematic view:</w:t>
+      </w:r>
+    </w:p>
+    <w:p>
+      <w:pPr>
+        <w:rPr>
+          <w:lang w:val="bg-BG"/>
+        </w:rPr>
+      </w:pPr>
+    </w:p>
+    <w:p>
+      <w:pPr>
+        <w:rPr>
+          <w:lang w:val="bg-BG"/>
+        </w:rPr>
+      </w:pPr>
+    </w:p>
+    <w:p>
+      <w:pPr>
+        <w:pStyle w:val="ListParagraph"/>
+        <w:ind w:left="1440"/>
+        <w:rPr>
+          <w:sz w:val="28"/>
+          <w:szCs w:val="28"/>
+          <w:lang w:val="en-US"/>
+        </w:rPr>
+      </w:pPr>
+    </w:p>
+    <w:p>
+      <w:pPr>
+        <w:rPr>
+          <w:lang w:val="bg-BG"/>
+        </w:rPr>
+      </w:pPr>
+    </w:p>
+    <w:p>
+      <w:pPr>
+        <w:rPr>
+          <w:lang w:val="bg-BG"/>
+        </w:rPr>
+      </w:pPr>
+    </w:p>
+    <w:p>
+      <w:pPr>
+        <w:rPr>
+          <w:lang w:val="bg-BG"/>
+        </w:rPr>
+      </w:pPr>
+    </w:p>
+    <w:p>
+      <w:pPr>
+        <w:rPr>
+          <w:lang w:val="bg-BG"/>
+        </w:rPr>
+      </w:pPr>
+    </w:p>
+    <w:p>
+      <w:pPr>
+        <w:rPr>
+          <w:lang w:val="bg-BG"/>
+        </w:rPr>
+      </w:pPr>
+    </w:p>
+    <w:p>
+      <w:pPr>
+        <w:rPr>
+          <w:lang w:val="bg-BG"/>
+        </w:rPr>
+      </w:pPr>
+    </w:p>
+    <w:p>
+      <w:pPr>
+        <w:rPr>
+          <w:lang w:val="bg-BG"/>
+        </w:rPr>
+      </w:pPr>
+    </w:p>
+    <w:p>
+      <w:pPr>
+        <w:rPr>
+          <w:lang w:val="bg-BG"/>
+        </w:rPr>
+      </w:pPr>
+    </w:p>
+    <w:p>
+      <w:pPr>
+        <w:rPr>
+          <w:lang w:val="bg-BG"/>
+        </w:rPr>
+      </w:pPr>
     </w:p>
     <w:p>
       <w:pPr>
@@ -870,44 +1199,29 @@
       </w:pPr>
       <w:r>
         <w:rPr>
-          <w:sz w:val="28"/>
-          <w:szCs w:val="28"/>
-          <w:lang w:val="en-US"/>
-        </w:rPr>
-        <w:t>Compo</w:t>
-      </w:r>
-      <w:r>
-        <w:rPr>
-          <w:sz w:val="28"/>
-          <w:szCs w:val="28"/>
-          <w:lang w:val="en-US"/>
-        </w:rPr>
-        <w:t>nents list</w:t>
-      </w:r>
-      <w:r>
-        <w:rPr>
-          <w:sz w:val="28"/>
-          <w:szCs w:val="28"/>
-          <w:lang w:val="en-US"/>
-        </w:rPr>
-        <w:t>:</w:t>
-      </w:r>
-    </w:p>
-    <w:p>
-      <w:pPr>
-        <w:rPr>
-          <w:lang w:val="bg-BG"/>
-        </w:rPr>
-      </w:pPr>
-      <w:r>
-        <w:rPr>
           <w:noProof/>
           <w:lang w:val="bg-BG"/>
         </w:rPr>
         <w:drawing>
-          <wp:inline distT="0" distB="0" distL="0" distR="0" wp14:anchorId="542A7825" wp14:editId="11FC57ED">
-            <wp:extent cx="5943600" cy="1524075"/>
-            <wp:effectExtent l="0" t="0" r="0" b="0"/>
+          <wp:anchor distT="0" distB="0" distL="114300" distR="114300" simplePos="0" relativeHeight="251659264" behindDoc="1" locked="0" layoutInCell="1" allowOverlap="1" wp14:anchorId="029F8571" wp14:editId="577958A4">
+            <wp:simplePos x="0" y="0"/>
+            <wp:positionH relativeFrom="margin">
+              <wp:posOffset>-694944</wp:posOffset>
+            </wp:positionH>
+            <wp:positionV relativeFrom="paragraph">
+              <wp:posOffset>298272</wp:posOffset>
+            </wp:positionV>
+            <wp:extent cx="7331710" cy="1879600"/>
+            <wp:effectExtent l="0" t="0" r="2540" b="6350"/>
+            <wp:wrapTight wrapText="bothSides">
+              <wp:wrapPolygon edited="0">
+                <wp:start x="0" y="0"/>
+                <wp:lineTo x="0" y="21454"/>
+                <wp:lineTo x="21551" y="21454"/>
+                <wp:lineTo x="21551" y="0"/>
+                <wp:lineTo x="0" y="0"/>
+              </wp:wrapPolygon>
+            </wp:wrapTight>
             <wp:docPr id="15" name="Picture 15" descr="Application&#10;&#10;Description automatically generated with medium confidence"/>
             <wp:cNvGraphicFramePr>
               <a:graphicFrameLocks xmlns:a="http://schemas.openxmlformats.org/drawingml/2006/main" noChangeAspect="1"/>
@@ -920,7 +1234,13 @@
                     <pic:cNvPicPr/>
                   </pic:nvPicPr>
                   <pic:blipFill>
-                    <a:blip r:embed="rId9"/>
+                    <a:blip r:embed="rId9">
+                      <a:extLst>
+                        <a:ext uri="{28A0092B-C50C-407E-A947-70E740481C1C}">
+                          <a14:useLocalDpi xmlns:a14="http://schemas.microsoft.com/office/drawing/2010/main" val="0"/>
+                        </a:ext>
+                      </a:extLst>
+                    </a:blip>
                     <a:stretch>
                       <a:fillRect/>
                     </a:stretch>
@@ -928,7 +1248,281 @@
                   <pic:spPr>
                     <a:xfrm>
                       <a:off x="0" y="0"/>
-                      <a:ext cx="5943600" cy="1524075"/>
+                      <a:ext cx="7331710" cy="1879600"/>
+                    </a:xfrm>
+                    <a:prstGeom prst="rect">
+                      <a:avLst/>
+                    </a:prstGeom>
+                  </pic:spPr>
+                </pic:pic>
+              </a:graphicData>
+            </a:graphic>
+            <wp14:sizeRelH relativeFrom="margin">
+              <wp14:pctWidth>0</wp14:pctWidth>
+            </wp14:sizeRelH>
+            <wp14:sizeRelV relativeFrom="margin">
+              <wp14:pctHeight>0</wp14:pctHeight>
+            </wp14:sizeRelV>
+          </wp:anchor>
+        </w:drawing>
+      </w:r>
+      <w:r>
+        <w:rPr>
+          <w:sz w:val="28"/>
+          <w:szCs w:val="28"/>
+          <w:lang w:val="en-US"/>
+        </w:rPr>
+        <w:t>Components list:</w:t>
+      </w:r>
+    </w:p>
+    <w:p>
+      <w:pPr>
+        <w:rPr>
+          <w:lang w:val="bg-BG"/>
+        </w:rPr>
+      </w:pPr>
+    </w:p>
+    <w:p>
+      <w:pPr>
+        <w:pStyle w:val="ListParagraph"/>
+        <w:rPr>
+          <w:rFonts w:ascii="Times New Roman" w:hAnsi="Times New Roman" w:cs="Times New Roman"/>
+          <w:sz w:val="28"/>
+          <w:szCs w:val="28"/>
+          <w:lang w:val="en-US"/>
+        </w:rPr>
+      </w:pPr>
+    </w:p>
+    <w:p>
+      <w:pPr>
+        <w:pStyle w:val="ListParagraph"/>
+        <w:rPr>
+          <w:rFonts w:ascii="Times New Roman" w:hAnsi="Times New Roman" w:cs="Times New Roman"/>
+          <w:sz w:val="28"/>
+          <w:szCs w:val="28"/>
+          <w:lang w:val="en-US"/>
+        </w:rPr>
+      </w:pPr>
+    </w:p>
+    <w:p>
+      <w:pPr>
+        <w:pStyle w:val="ListParagraph"/>
+        <w:rPr>
+          <w:rFonts w:ascii="Times New Roman" w:hAnsi="Times New Roman" w:cs="Times New Roman"/>
+          <w:sz w:val="28"/>
+          <w:szCs w:val="28"/>
+          <w:lang w:val="en-US"/>
+        </w:rPr>
+      </w:pPr>
+    </w:p>
+    <w:p>
+      <w:pPr>
+        <w:pStyle w:val="ListParagraph"/>
+        <w:rPr>
+          <w:rFonts w:ascii="Times New Roman" w:hAnsi="Times New Roman" w:cs="Times New Roman"/>
+          <w:sz w:val="28"/>
+          <w:szCs w:val="28"/>
+          <w:lang w:val="en-US"/>
+        </w:rPr>
+      </w:pPr>
+    </w:p>
+    <w:p>
+      <w:pPr>
+        <w:pStyle w:val="ListParagraph"/>
+        <w:rPr>
+          <w:rFonts w:ascii="Times New Roman" w:hAnsi="Times New Roman" w:cs="Times New Roman"/>
+          <w:sz w:val="28"/>
+          <w:szCs w:val="28"/>
+          <w:lang w:val="en-US"/>
+        </w:rPr>
+      </w:pPr>
+    </w:p>
+    <w:p>
+      <w:pPr>
+        <w:pStyle w:val="ListParagraph"/>
+        <w:rPr>
+          <w:rFonts w:ascii="Times New Roman" w:hAnsi="Times New Roman" w:cs="Times New Roman"/>
+          <w:sz w:val="28"/>
+          <w:szCs w:val="28"/>
+          <w:lang w:val="en-US"/>
+        </w:rPr>
+      </w:pPr>
+    </w:p>
+    <w:p>
+      <w:pPr>
+        <w:pStyle w:val="ListParagraph"/>
+        <w:rPr>
+          <w:rFonts w:ascii="Times New Roman" w:hAnsi="Times New Roman" w:cs="Times New Roman"/>
+          <w:sz w:val="28"/>
+          <w:szCs w:val="28"/>
+          <w:lang w:val="en-US"/>
+        </w:rPr>
+      </w:pPr>
+    </w:p>
+    <w:p>
+      <w:pPr>
+        <w:pStyle w:val="ListParagraph"/>
+        <w:rPr>
+          <w:rFonts w:ascii="Times New Roman" w:hAnsi="Times New Roman" w:cs="Times New Roman"/>
+          <w:sz w:val="28"/>
+          <w:szCs w:val="28"/>
+          <w:lang w:val="en-US"/>
+        </w:rPr>
+      </w:pPr>
+    </w:p>
+    <w:p>
+      <w:pPr>
+        <w:pStyle w:val="ListParagraph"/>
+        <w:rPr>
+          <w:rFonts w:ascii="Times New Roman" w:hAnsi="Times New Roman" w:cs="Times New Roman"/>
+          <w:sz w:val="28"/>
+          <w:szCs w:val="28"/>
+          <w:lang w:val="en-US"/>
+        </w:rPr>
+      </w:pPr>
+    </w:p>
+    <w:p>
+      <w:pPr>
+        <w:pStyle w:val="ListParagraph"/>
+        <w:rPr>
+          <w:rFonts w:ascii="Times New Roman" w:hAnsi="Times New Roman" w:cs="Times New Roman"/>
+          <w:sz w:val="28"/>
+          <w:szCs w:val="28"/>
+          <w:lang w:val="en-US"/>
+        </w:rPr>
+      </w:pPr>
+    </w:p>
+    <w:p>
+      <w:pPr>
+        <w:pStyle w:val="ListParagraph"/>
+        <w:rPr>
+          <w:rFonts w:ascii="Times New Roman" w:hAnsi="Times New Roman" w:cs="Times New Roman"/>
+          <w:sz w:val="28"/>
+          <w:szCs w:val="28"/>
+          <w:lang w:val="en-US"/>
+        </w:rPr>
+      </w:pPr>
+    </w:p>
+    <w:p>
+      <w:pPr>
+        <w:pStyle w:val="ListParagraph"/>
+        <w:rPr>
+          <w:rFonts w:ascii="Times New Roman" w:hAnsi="Times New Roman" w:cs="Times New Roman"/>
+          <w:sz w:val="28"/>
+          <w:szCs w:val="28"/>
+          <w:lang w:val="en-US"/>
+        </w:rPr>
+      </w:pPr>
+    </w:p>
+    <w:p>
+      <w:pPr>
+        <w:pStyle w:val="ListParagraph"/>
+        <w:rPr>
+          <w:rFonts w:ascii="Times New Roman" w:hAnsi="Times New Roman" w:cs="Times New Roman"/>
+          <w:sz w:val="28"/>
+          <w:szCs w:val="28"/>
+          <w:lang w:val="en-US"/>
+        </w:rPr>
+      </w:pPr>
+    </w:p>
+    <w:p>
+      <w:pPr>
+        <w:pStyle w:val="ListParagraph"/>
+        <w:rPr>
+          <w:rFonts w:ascii="Times New Roman" w:hAnsi="Times New Roman" w:cs="Times New Roman"/>
+          <w:sz w:val="28"/>
+          <w:szCs w:val="28"/>
+          <w:lang w:val="en-US"/>
+        </w:rPr>
+      </w:pPr>
+    </w:p>
+    <w:p>
+      <w:pPr>
+        <w:pStyle w:val="ListParagraph"/>
+        <w:rPr>
+          <w:rFonts w:ascii="Times New Roman" w:hAnsi="Times New Roman" w:cs="Times New Roman"/>
+          <w:sz w:val="28"/>
+          <w:szCs w:val="28"/>
+          <w:lang w:val="en-US"/>
+        </w:rPr>
+      </w:pPr>
+    </w:p>
+    <w:p>
+      <w:pPr>
+        <w:pStyle w:val="ListParagraph"/>
+        <w:rPr>
+          <w:rFonts w:ascii="Times New Roman" w:hAnsi="Times New Roman" w:cs="Times New Roman"/>
+          <w:sz w:val="28"/>
+          <w:szCs w:val="28"/>
+          <w:lang w:val="en-US"/>
+        </w:rPr>
+      </w:pPr>
+    </w:p>
+    <w:p>
+      <w:pPr>
+        <w:pStyle w:val="ListParagraph"/>
+        <w:numPr>
+          <w:ilvl w:val="0"/>
+          <w:numId w:val="4"/>
+        </w:numPr>
+        <w:rPr>
+          <w:rFonts w:ascii="Times New Roman" w:hAnsi="Times New Roman" w:cs="Times New Roman"/>
+          <w:sz w:val="28"/>
+          <w:szCs w:val="28"/>
+          <w:lang w:val="bg-BG"/>
+        </w:rPr>
+      </w:pPr>
+      <w:r>
+        <w:rPr>
+          <w:rFonts w:ascii="Times New Roman" w:hAnsi="Times New Roman" w:cs="Times New Roman"/>
+          <w:sz w:val="28"/>
+          <w:szCs w:val="28"/>
+          <w:lang w:val="bg-BG"/>
+        </w:rPr>
+        <w:lastRenderedPageBreak/>
+        <w:t>Програмен код на по-важните методи:</w:t>
+      </w:r>
+    </w:p>
+    <w:p>
+      <w:pPr>
+        <w:pStyle w:val="ListParagraph"/>
+        <w:rPr>
+          <w:rFonts w:ascii="Times New Roman" w:hAnsi="Times New Roman" w:cs="Times New Roman"/>
+          <w:sz w:val="28"/>
+          <w:szCs w:val="28"/>
+          <w:lang w:val="en-US"/>
+        </w:rPr>
+      </w:pPr>
+      <w:r>
+        <w:rPr>
+          <w:noProof/>
+          <w:lang w:val="bg-BG"/>
+        </w:rPr>
+        <w:drawing>
+          <wp:inline distT="0" distB="0" distL="0" distR="0" wp14:anchorId="70281F6F" wp14:editId="4E4AE36E">
+            <wp:extent cx="3854911" cy="2781300"/>
+            <wp:effectExtent l="0" t="0" r="0" b="0"/>
+            <wp:docPr id="19" name="Picture 19" descr="Text&#10;&#10;Description automatically generated"/>
+            <wp:cNvGraphicFramePr>
+              <a:graphicFrameLocks xmlns:a="http://schemas.openxmlformats.org/drawingml/2006/main" noChangeAspect="1"/>
+            </wp:cNvGraphicFramePr>
+            <a:graphic xmlns:a="http://schemas.openxmlformats.org/drawingml/2006/main">
+              <a:graphicData uri="http://schemas.openxmlformats.org/drawingml/2006/picture">
+                <pic:pic xmlns:pic="http://schemas.openxmlformats.org/drawingml/2006/picture">
+                  <pic:nvPicPr>
+                    <pic:cNvPr id="19" name="Picture 19" descr="Text&#10;&#10;Description automatically generated"/>
+                    <pic:cNvPicPr/>
+                  </pic:nvPicPr>
+                  <pic:blipFill>
+                    <a:blip r:embed="rId10"/>
+                    <a:stretch>
+                      <a:fillRect/>
+                    </a:stretch>
+                  </pic:blipFill>
+                  <pic:spPr>
+                    <a:xfrm>
+                      <a:off x="0" y="0"/>
+                      <a:ext cx="3854911" cy="2781300"/>
                     </a:xfrm>
                     <a:prstGeom prst="rect">
                       <a:avLst/>
@@ -943,63 +1537,14 @@
     </w:p>
     <w:p>
       <w:pPr>
-        <w:rPr>
-          <w:lang w:val="bg-BG"/>
-        </w:rPr>
-      </w:pPr>
-    </w:p>
-    <w:p>
-      <w:pPr>
-        <w:rPr>
-          <w:lang w:val="bg-BG"/>
-        </w:rPr>
-      </w:pPr>
-    </w:p>
-    <w:p>
-      <w:pPr>
-        <w:rPr>
-          <w:lang w:val="bg-BG"/>
-        </w:rPr>
-      </w:pPr>
-    </w:p>
-    <w:p>
-      <w:pPr>
-        <w:rPr>
-          <w:lang w:val="bg-BG"/>
-        </w:rPr>
-      </w:pPr>
-    </w:p>
-    <w:p>
-      <w:pPr>
-        <w:rPr>
-          <w:lang w:val="bg-BG"/>
-        </w:rPr>
-      </w:pPr>
-    </w:p>
-    <w:p>
-      <w:pPr>
         <w:pStyle w:val="ListParagraph"/>
-        <w:numPr>
-          <w:ilvl w:val="0"/>
-          <w:numId w:val="4"/>
-        </w:numPr>
-        <w:rPr>
-          <w:rFonts w:ascii="Times New Roman" w:hAnsi="Times New Roman" w:cs="Times New Roman"/>
-          <w:sz w:val="28"/>
-          <w:szCs w:val="28"/>
-          <w:lang w:val="en-US"/>
-        </w:rPr>
-      </w:pPr>
-      <w:r>
-        <w:rPr>
-          <w:rFonts w:ascii="Times New Roman" w:hAnsi="Times New Roman" w:cs="Times New Roman"/>
-          <w:sz w:val="28"/>
-          <w:szCs w:val="28"/>
-          <w:lang w:val="bg-BG"/>
-        </w:rPr>
-        <w:lastRenderedPageBreak/>
-        <w:t>Програмен код на по-важните методи:</w:t>
-      </w:r>
+        <w:rPr>
+          <w:rFonts w:ascii="Times New Roman" w:hAnsi="Times New Roman" w:cs="Times New Roman"/>
+          <w:sz w:val="28"/>
+          <w:szCs w:val="28"/>
+          <w:lang w:val="en-US"/>
+        </w:rPr>
+      </w:pPr>
     </w:p>
     <w:p>
       <w:pPr>
@@ -1035,7 +1580,7 @@
                     <pic:cNvPicPr/>
                   </pic:nvPicPr>
                   <pic:blipFill>
-                    <a:blip r:embed="rId10">
+                    <a:blip r:embed="rId11">
                       <a:extLst>
                         <a:ext uri="{28A0092B-C50C-407E-A947-70E740481C1C}">
                           <a14:useLocalDpi xmlns:a14="http://schemas.microsoft.com/office/drawing/2010/main" val="0"/>
@@ -1064,70 +1609,6 @@
     </w:p>
     <w:p>
       <w:pPr>
-        <w:rPr>
-          <w:lang w:val="bg-BG"/>
-        </w:rPr>
-      </w:pPr>
-      <w:r>
-        <w:rPr>
-          <w:noProof/>
-          <w:lang w:val="bg-BG"/>
-        </w:rPr>
-        <w:drawing>
-          <wp:inline distT="0" distB="0" distL="0" distR="0" wp14:anchorId="312FDCEB" wp14:editId="7290FEAE">
-            <wp:extent cx="3854911" cy="2781300"/>
-            <wp:effectExtent l="0" t="0" r="0" b="0"/>
-            <wp:docPr id="19" name="Picture 19" descr="Text&#10;&#10;Description automatically generated"/>
-            <wp:cNvGraphicFramePr>
-              <a:graphicFrameLocks xmlns:a="http://schemas.openxmlformats.org/drawingml/2006/main" noChangeAspect="1"/>
-            </wp:cNvGraphicFramePr>
-            <a:graphic xmlns:a="http://schemas.openxmlformats.org/drawingml/2006/main">
-              <a:graphicData uri="http://schemas.openxmlformats.org/drawingml/2006/picture">
-                <pic:pic xmlns:pic="http://schemas.openxmlformats.org/drawingml/2006/picture">
-                  <pic:nvPicPr>
-                    <pic:cNvPr id="19" name="Picture 19" descr="Text&#10;&#10;Description automatically generated"/>
-                    <pic:cNvPicPr/>
-                  </pic:nvPicPr>
-                  <pic:blipFill>
-                    <a:blip r:embed="rId11"/>
-                    <a:stretch>
-                      <a:fillRect/>
-                    </a:stretch>
-                  </pic:blipFill>
-                  <pic:spPr>
-                    <a:xfrm>
-                      <a:off x="0" y="0"/>
-                      <a:ext cx="3854911" cy="2781300"/>
-                    </a:xfrm>
-                    <a:prstGeom prst="rect">
-                      <a:avLst/>
-                    </a:prstGeom>
-                  </pic:spPr>
-                </pic:pic>
-              </a:graphicData>
-            </a:graphic>
-          </wp:inline>
-        </w:drawing>
-      </w:r>
-    </w:p>
-    <w:p>
-      <w:pPr>
-        <w:rPr>
-          <w:lang w:val="bg-BG"/>
-        </w:rPr>
-      </w:pPr>
-    </w:p>
-    <w:p>
-      <w:pPr>
-        <w:pStyle w:val="Heading1"/>
-      </w:pPr>
-      <w:r>
-        <w:lastRenderedPageBreak/>
-        <w:t>Развитие и нововъведения</w:t>
-      </w:r>
-    </w:p>
-    <w:p>
-      <w:pPr>
         <w:pStyle w:val="ListParagraph"/>
         <w:numPr>
           <w:ilvl w:val="0"/>
@@ -1145,18 +1626,54 @@
           <w:rFonts w:ascii="Times New Roman" w:hAnsi="Times New Roman" w:cs="Times New Roman"/>
           <w:sz w:val="28"/>
           <w:szCs w:val="28"/>
-          <w:lang w:val="bg-BG"/>
-        </w:rPr>
-        <w:t>Може да се направи също охранителна система от камери и сензори за отчитане на движение.</w:t>
-      </w:r>
-    </w:p>
-    <w:p>
-      <w:pPr>
-        <w:pStyle w:val="ListParagraph"/>
-        <w:rPr>
-          <w:rFonts w:ascii="Times New Roman" w:hAnsi="Times New Roman" w:cs="Times New Roman"/>
-          <w:sz w:val="28"/>
-          <w:szCs w:val="28"/>
+          <w:lang w:val="en-US"/>
+        </w:rPr>
+        <w:lastRenderedPageBreak/>
+        <w:t xml:space="preserve">Link </w:t>
+      </w:r>
+      <w:r>
+        <w:rPr>
+          <w:rFonts w:ascii="Times New Roman" w:hAnsi="Times New Roman" w:cs="Times New Roman"/>
+          <w:sz w:val="28"/>
+          <w:szCs w:val="28"/>
+          <w:lang w:val="bg-BG"/>
+        </w:rPr>
+        <w:t xml:space="preserve">към </w:t>
+      </w:r>
+      <w:r>
+        <w:rPr>
+          <w:rFonts w:ascii="Times New Roman" w:hAnsi="Times New Roman" w:cs="Times New Roman"/>
+          <w:sz w:val="28"/>
+          <w:szCs w:val="28"/>
+          <w:lang w:val="en-US"/>
+        </w:rPr>
+        <w:t xml:space="preserve">tinkercad circuit : </w:t>
+      </w:r>
+      <w:r>
+        <w:rPr>
+          <w:rFonts w:ascii="Times New Roman" w:hAnsi="Times New Roman" w:cs="Times New Roman"/>
+          <w:sz w:val="28"/>
+          <w:szCs w:val="28"/>
+          <w:lang w:val="en-US"/>
+        </w:rPr>
+        <w:br/>
+      </w:r>
+      <w:hyperlink r:id="rId12" w:history="1">
+        <w:r>
+          <w:rPr>
+            <w:rStyle w:val="Hyperlink"/>
+            <w:rFonts w:ascii="Times New Roman" w:hAnsi="Times New Roman" w:cs="Times New Roman"/>
+            <w:sz w:val="28"/>
+            <w:szCs w:val="28"/>
+            <w:lang w:val="en-US"/>
+          </w:rPr>
+          <w:t>https://www.tinkercad.com/things/gSwNdgHSUQI-dazzling-bombul-amberis/editel?sharecode=zfX6jFW8-OogYo84h6CEgCMnt3nSs-Vz36d9F0bP8nw</w:t>
+        </w:r>
+      </w:hyperlink>
+    </w:p>
+    <w:p>
+      <w:pPr>
+        <w:rPr>
           <w:lang w:val="bg-BG"/>
         </w:rPr>
       </w:pPr>
@@ -1166,7 +1683,7 @@
         <w:pStyle w:val="Heading1"/>
       </w:pPr>
       <w:r>
-        <w:t>Заключение</w:t>
+        <w:t>Развитие и нововъведения</w:t>
       </w:r>
     </w:p>
     <w:p>
@@ -1190,6 +1707,49 @@
           <w:szCs w:val="28"/>
           <w:lang w:val="bg-BG"/>
         </w:rPr>
+        <w:t>Може да се направи също охранителна система от камери и сензори за отчитане на движение.</w:t>
+      </w:r>
+    </w:p>
+    <w:p>
+      <w:pPr>
+        <w:pStyle w:val="ListParagraph"/>
+        <w:rPr>
+          <w:rFonts w:ascii="Times New Roman" w:hAnsi="Times New Roman" w:cs="Times New Roman"/>
+          <w:sz w:val="28"/>
+          <w:szCs w:val="28"/>
+          <w:lang w:val="bg-BG"/>
+        </w:rPr>
+      </w:pPr>
+    </w:p>
+    <w:p>
+      <w:pPr>
+        <w:pStyle w:val="Heading1"/>
+      </w:pPr>
+      <w:r>
+        <w:t>Заключение</w:t>
+      </w:r>
+    </w:p>
+    <w:p>
+      <w:pPr>
+        <w:pStyle w:val="ListParagraph"/>
+        <w:numPr>
+          <w:ilvl w:val="0"/>
+          <w:numId w:val="4"/>
+        </w:numPr>
+        <w:rPr>
+          <w:rFonts w:ascii="Times New Roman" w:hAnsi="Times New Roman" w:cs="Times New Roman"/>
+          <w:sz w:val="28"/>
+          <w:szCs w:val="28"/>
+          <w:lang w:val="bg-BG"/>
+        </w:rPr>
+      </w:pPr>
+      <w:r>
+        <w:rPr>
+          <w:rFonts w:ascii="Times New Roman" w:hAnsi="Times New Roman" w:cs="Times New Roman"/>
+          <w:sz w:val="28"/>
+          <w:szCs w:val="28"/>
+          <w:lang w:val="bg-BG"/>
+        </w:rPr>
         <w:t>Вградената система за заключване на врати е</w:t>
       </w:r>
       <w:r>
@@ -1197,7 +1757,7 @@
           <w:rFonts w:ascii="Times New Roman" w:hAnsi="Times New Roman" w:cs="Times New Roman"/>
           <w:sz w:val="28"/>
           <w:szCs w:val="28"/>
-          <w:lang w:val="en-US"/>
+          <w:lang w:val="bg-BG"/>
         </w:rPr>
         <w:t xml:space="preserve"> </w:t>
       </w:r>
@@ -1326,11 +1886,17 @@
         </w:rPr>
       </w:pPr>
     </w:p>
-    <w:p/>
+    <w:p>
+      <w:pPr>
+        <w:rPr>
+          <w:lang w:val="bg-BG"/>
+        </w:rPr>
+      </w:pPr>
+    </w:p>
     <w:sectPr>
-      <w:footerReference w:type="default" r:id="rId12"/>
-      <w:headerReference w:type="first" r:id="rId13"/>
-      <w:footerReference w:type="first" r:id="rId14"/>
+      <w:footerReference w:type="default" r:id="rId13"/>
+      <w:headerReference w:type="first" r:id="rId14"/>
+      <w:footerReference w:type="first" r:id="rId15"/>
       <w:pgSz w:w="12240" w:h="15840"/>
       <w:pgMar w:top="1440" w:right="1440" w:bottom="1440" w:left="1440" w:header="708" w:footer="708" w:gutter="0"/>
       <w:cols w:space="708"/>
@@ -2759,7 +3325,6 @@
   <w:style w:type="character" w:default="1" w:styleId="DefaultParagraphFont">
     <w:name w:val="Default Paragraph Font"/>
     <w:uiPriority w:val="1"/>
-    <w:semiHidden/>
     <w:unhideWhenUsed/>
   </w:style>
   <w:style w:type="table" w:default="1" w:styleId="TableNormal">
@@ -3033,6 +3598,18 @@
     <w:link w:val="Header"/>
     <w:uiPriority w:val="99"/>
     <w:rsid w:val="00CA7960"/>
+  </w:style>
+  <w:style w:type="character" w:styleId="UnresolvedMention">
+    <w:name w:val="Unresolved Mention"/>
+    <w:basedOn w:val="DefaultParagraphFont"/>
+    <w:uiPriority w:val="99"/>
+    <w:semiHidden/>
+    <w:unhideWhenUsed/>
+    <w:rsid w:val="003A3626"/>
+    <w:rPr>
+      <w:color w:val="605E5C"/>
+      <w:shd w:val="clear" w:color="auto" w:fill="E1DFDD"/>
+    </w:rPr>
   </w:style>
 </w:styles>
 </file>

</xml_diff>